<commit_message>
Zmiany w DT1 oraz Block
</commit_message>
<xml_diff>
--- a/Doc/Diablo 2 Resurrected - notatka.docx
+++ b/Doc/Diablo 2 Resurrected - notatka.docx
@@ -139,7 +139,7 @@
                     <pic:cNvPicPr/>
                   </pic:nvPicPr>
                   <pic:blipFill>
-                    <a:blip r:embed="rId4"/>
+                    <a:blip r:embed="rId5"/>
                     <a:stretch>
                       <a:fillRect/>
                     </a:stretch>
@@ -215,7 +215,7 @@
                     <pic:cNvPicPr/>
                   </pic:nvPicPr>
                   <pic:blipFill>
-                    <a:blip r:embed="rId5"/>
+                    <a:blip r:embed="rId6"/>
                     <a:stretch>
                       <a:fillRect/>
                     </a:stretch>
@@ -318,7 +318,7 @@
                     <pic:cNvPicPr/>
                   </pic:nvPicPr>
                   <pic:blipFill>
-                    <a:blip r:embed="rId6"/>
+                    <a:blip r:embed="rId7"/>
                     <a:stretch>
                       <a:fillRect/>
                     </a:stretch>
@@ -687,7 +687,7 @@
                     <pic:cNvPicPr/>
                   </pic:nvPicPr>
                   <pic:blipFill>
-                    <a:blip r:embed="rId7">
+                    <a:blip r:embed="rId8">
                       <a:extLst>
                         <a:ext uri="{28A0092B-C50C-407E-A947-70E740481C1C}">
                           <a14:useLocalDpi xmlns:a14="http://schemas.microsoft.com/office/drawing/2010/main" val="0"/>
@@ -776,7 +776,7 @@
                     <pic:cNvPicPr/>
                   </pic:nvPicPr>
                   <pic:blipFill>
-                    <a:blip r:embed="rId8"/>
+                    <a:blip r:embed="rId9"/>
                     <a:stretch>
                       <a:fillRect/>
                     </a:stretch>
@@ -845,7 +845,7 @@
                     <pic:cNvPicPr/>
                   </pic:nvPicPr>
                   <pic:blipFill>
-                    <a:blip r:embed="rId9"/>
+                    <a:blip r:embed="rId10"/>
                     <a:stretch>
                       <a:fillRect/>
                     </a:stretch>
@@ -914,7 +914,7 @@
                     <pic:cNvPicPr/>
                   </pic:nvPicPr>
                   <pic:blipFill>
-                    <a:blip r:embed="rId10"/>
+                    <a:blip r:embed="rId11"/>
                     <a:stretch>
                       <a:fillRect/>
                     </a:stretch>
@@ -2949,7 +2949,7 @@
                     <pic:cNvPicPr/>
                   </pic:nvPicPr>
                   <pic:blipFill>
-                    <a:blip r:embed="rId11"/>
+                    <a:blip r:embed="rId12"/>
                     <a:stretch>
                       <a:fillRect/>
                     </a:stretch>
@@ -3087,6 +3087,403 @@
       </w:r>
     </w:p>
     <w:p/>
+    <w:p>
+      <w:r>
+        <w:t>Dokonując kolejnych zmian w kodzie oraz debugowaniu doszłam do następujących wniosków:</w:t>
+      </w:r>
+    </w:p>
+    <w:p>
+      <w:pPr>
+        <w:pStyle w:val="Akapitzlist"/>
+        <w:numPr>
+          <w:ilvl w:val="0"/>
+          <w:numId w:val="1"/>
+        </w:numPr>
+      </w:pPr>
+      <w:r>
+        <w:t xml:space="preserve">offset – jest liczony inaczej i jego wartość ma teraz więcej sensu niż poprzednie przeliczanie; </w:t>
+      </w:r>
+      <w:r>
+        <w:rPr>
+          <w:color w:val="00B0F0"/>
+        </w:rPr>
+        <w:t xml:space="preserve">int </w:t>
+      </w:r>
+      <w:r>
+        <w:t>offset = (y * tileWidth) + x;</w:t>
+      </w:r>
+    </w:p>
+    <w:p>
+      <w:pPr>
+        <w:pStyle w:val="Akapitzlist"/>
+        <w:numPr>
+          <w:ilvl w:val="0"/>
+          <w:numId w:val="1"/>
+        </w:numPr>
+      </w:pPr>
+      <w:r>
+        <w:lastRenderedPageBreak/>
+        <w:t>PixelData – udało się wreszcie odczytywać ten parametr, co oznacza że nie znajdują się w nim same zera od góry do dołu, tak więc mamy doczynienia tutaj już z normalnymi wartościami na konkretnych offsetach (sprawdzone przy debugowaniu),</w:t>
+      </w:r>
+    </w:p>
+    <w:p>
+      <w:pPr>
+        <w:pStyle w:val="Akapitzlist"/>
+        <w:numPr>
+          <w:ilvl w:val="0"/>
+          <w:numId w:val="1"/>
+        </w:numPr>
+      </w:pPr>
+      <w:r>
+        <w:t>Paleta kolorów jest odczytywana – ale odczytywane chyba jest 256 bajtów zamiast 768 bajtów (rozmiar pliku pal.dat).</w:t>
+      </w:r>
+    </w:p>
+    <w:p>
+      <w:r>
+        <w:t>Obecne deguowanie, testy i anazlia pozwoliły uzyskać inforamcje o tym, że dekodowanie RLE działa poprawnie i</w:t>
+      </w:r>
+      <w:r>
+        <w:t xml:space="preserve"> na razie nie ma z tym problemów</w:t>
+      </w:r>
+      <w:r>
+        <w:t>.</w:t>
+      </w:r>
+      <w:r>
+        <w:t xml:space="preserve"> Jedyne co trzeba teraz jeszcze zrobić to dokładnie sprawdzić czemu jeszcze grafik nie widać. Gdzie może leżeć potencjalny błąd – skoro reszta danych się wczytuje.</w:t>
+      </w:r>
+    </w:p>
+    <w:p>
+      <w:r>
+        <w:t>Obecnie po zmianach zaobserwowano następujące dane widoczne na poniższych obrazach.</w:t>
+      </w:r>
+    </w:p>
+    <w:p>
+      <w:pPr>
+        <w:keepNext/>
+        <w:jc w:val="center"/>
+      </w:pPr>
+      <w:r>
+        <w:drawing>
+          <wp:inline distT="0" distB="0" distL="0" distR="0" wp14:anchorId="6CDC1FA6" wp14:editId="5C12C3A0">
+            <wp:extent cx="5760720" cy="2652395"/>
+            <wp:effectExtent l="0" t="0" r="0" b="0"/>
+            <wp:docPr id="1274011453" name="Obraz 1" descr="Obraz zawierający linia, Symetria, biały, wzór&#10;&#10;Zawartość wygenerowana przez AI może być niepoprawna."/>
+            <wp:cNvGraphicFramePr>
+              <a:graphicFrameLocks xmlns:a="http://schemas.openxmlformats.org/drawingml/2006/main" noChangeAspect="1"/>
+            </wp:cNvGraphicFramePr>
+            <a:graphic xmlns:a="http://schemas.openxmlformats.org/drawingml/2006/main">
+              <a:graphicData uri="http://schemas.openxmlformats.org/drawingml/2006/picture">
+                <pic:pic xmlns:pic="http://schemas.openxmlformats.org/drawingml/2006/picture">
+                  <pic:nvPicPr>
+                    <pic:cNvPr id="1274011453" name="Obraz 1" descr="Obraz zawierający linia, Symetria, biały, wzór&#10;&#10;Zawartość wygenerowana przez AI może być niepoprawna."/>
+                    <pic:cNvPicPr/>
+                  </pic:nvPicPr>
+                  <pic:blipFill>
+                    <a:blip r:embed="rId13" cstate="print">
+                      <a:extLst>
+                        <a:ext uri="{28A0092B-C50C-407E-A947-70E740481C1C}">
+                          <a14:useLocalDpi xmlns:a14="http://schemas.microsoft.com/office/drawing/2010/main" val="0"/>
+                        </a:ext>
+                      </a:extLst>
+                    </a:blip>
+                    <a:stretch>
+                      <a:fillRect/>
+                    </a:stretch>
+                  </pic:blipFill>
+                  <pic:spPr>
+                    <a:xfrm>
+                      <a:off x="0" y="0"/>
+                      <a:ext cx="5760720" cy="2652395"/>
+                    </a:xfrm>
+                    <a:prstGeom prst="rect">
+                      <a:avLst/>
+                    </a:prstGeom>
+                  </pic:spPr>
+                </pic:pic>
+              </a:graphicData>
+            </a:graphic>
+          </wp:inline>
+        </w:drawing>
+      </w:r>
+    </w:p>
+    <w:p>
+      <w:pPr>
+        <w:pStyle w:val="Legenda"/>
+        <w:jc w:val="center"/>
+      </w:pPr>
+      <w:r>
+        <w:t xml:space="preserve">Rysunek </w:t>
+      </w:r>
+      <w:r>
+        <w:fldChar w:fldCharType="begin"/>
+      </w:r>
+      <w:r>
+        <w:instrText xml:space="preserve"> SEQ Rysunek \* ARABIC </w:instrText>
+      </w:r>
+      <w:r>
+        <w:fldChar w:fldCharType="separate"/>
+      </w:r>
+      <w:r>
+        <w:t>9</w:t>
+      </w:r>
+      <w:r>
+        <w:fldChar w:fldCharType="end"/>
+      </w:r>
+      <w:r>
+        <w:t xml:space="preserve"> - without title_white</w:t>
+      </w:r>
+    </w:p>
+    <w:p>
+      <w:r>
+        <w:t>Zauważyć można w większości plików, które dało się załadować że miejsce cienkich szarych pasków, zastąpiły czarne paski. Nie wiem skąd to wynika do końca, ale wiem na pewno że poprzez zmianę w kodzie, ładowanie map jest zbyt długie (czasem prowadzi do przerwania programu – zbyt duże pliki?). Możliwe, że renderowanie piksel po pikselu obciąża renderowanie.</w:t>
+      </w:r>
+    </w:p>
+    <w:p/>
+    <w:p/>
+    <w:p/>
+    <w:p>
+      <w:pPr>
+        <w:keepNext/>
+        <w:jc w:val="center"/>
+      </w:pPr>
+      <w:r>
+        <w:lastRenderedPageBreak/>
+        <w:drawing>
+          <wp:inline distT="0" distB="0" distL="0" distR="0" wp14:anchorId="22C64881" wp14:editId="3E0B07A5">
+            <wp:extent cx="5760720" cy="756285"/>
+            <wp:effectExtent l="0" t="0" r="0" b="5715"/>
+            <wp:docPr id="1463424941" name="Obraz 1" descr="Obraz zawierający zrzut ekranu, Prostokąt, design&#10;&#10;Zawartość wygenerowana przez AI może być niepoprawna."/>
+            <wp:cNvGraphicFramePr>
+              <a:graphicFrameLocks xmlns:a="http://schemas.openxmlformats.org/drawingml/2006/main" noChangeAspect="1"/>
+            </wp:cNvGraphicFramePr>
+            <a:graphic xmlns:a="http://schemas.openxmlformats.org/drawingml/2006/main">
+              <a:graphicData uri="http://schemas.openxmlformats.org/drawingml/2006/picture">
+                <pic:pic xmlns:pic="http://schemas.openxmlformats.org/drawingml/2006/picture">
+                  <pic:nvPicPr>
+                    <pic:cNvPr id="1463424941" name="Obraz 1" descr="Obraz zawierający zrzut ekranu, Prostokąt, design&#10;&#10;Zawartość wygenerowana przez AI może być niepoprawna."/>
+                    <pic:cNvPicPr/>
+                  </pic:nvPicPr>
+                  <pic:blipFill>
+                    <a:blip r:embed="rId14"/>
+                    <a:stretch>
+                      <a:fillRect/>
+                    </a:stretch>
+                  </pic:blipFill>
+                  <pic:spPr>
+                    <a:xfrm>
+                      <a:off x="0" y="0"/>
+                      <a:ext cx="5760720" cy="756285"/>
+                    </a:xfrm>
+                    <a:prstGeom prst="rect">
+                      <a:avLst/>
+                    </a:prstGeom>
+                  </pic:spPr>
+                </pic:pic>
+              </a:graphicData>
+            </a:graphic>
+          </wp:inline>
+        </w:drawing>
+      </w:r>
+    </w:p>
+    <w:p>
+      <w:pPr>
+        <w:pStyle w:val="Legenda"/>
+        <w:jc w:val="center"/>
+      </w:pPr>
+      <w:r>
+        <w:t xml:space="preserve">Rysunek </w:t>
+      </w:r>
+      <w:r>
+        <w:fldChar w:fldCharType="begin"/>
+      </w:r>
+      <w:r>
+        <w:instrText xml:space="preserve"> SEQ Rysunek \* ARABIC </w:instrText>
+      </w:r>
+      <w:r>
+        <w:fldChar w:fldCharType="separate"/>
+      </w:r>
+      <w:r>
+        <w:t>10</w:t>
+      </w:r>
+      <w:r>
+        <w:fldChar w:fldCharType="end"/>
+      </w:r>
+      <w:r>
+        <w:t xml:space="preserve"> - czarny pasek + oodcień szarości</w:t>
+      </w:r>
+    </w:p>
+    <w:p>
+      <w:r>
+        <w:t>Po zbliżeniu obrazu widocznego powyżej można zauważyć czarny kolor wewnątrz, natomiast odcień szarości również się przejawia na powyższym zdjęciu. Co może sugerować, że problem może leżeć w przeźroczystości (bardzo możliwe, ale nie wiadomo dokładnie).</w:t>
+      </w:r>
+    </w:p>
+    <w:p/>
+    <w:p>
+      <w:pPr>
+        <w:keepNext/>
+        <w:jc w:val="center"/>
+      </w:pPr>
+      <w:r>
+        <w:drawing>
+          <wp:inline distT="0" distB="0" distL="0" distR="0" wp14:anchorId="01227807" wp14:editId="3EAF8320">
+            <wp:extent cx="5760720" cy="3089910"/>
+            <wp:effectExtent l="0" t="0" r="0" b="0"/>
+            <wp:docPr id="1658429603" name="Obraz 2" descr="Obraz zawierający biały, czarne i białe, czarne, design&#10;&#10;Zawartość wygenerowana przez AI może być niepoprawna."/>
+            <wp:cNvGraphicFramePr>
+              <a:graphicFrameLocks xmlns:a="http://schemas.openxmlformats.org/drawingml/2006/main" noChangeAspect="1"/>
+            </wp:cNvGraphicFramePr>
+            <a:graphic xmlns:a="http://schemas.openxmlformats.org/drawingml/2006/main">
+              <a:graphicData uri="http://schemas.openxmlformats.org/drawingml/2006/picture">
+                <pic:pic xmlns:pic="http://schemas.openxmlformats.org/drawingml/2006/picture">
+                  <pic:nvPicPr>
+                    <pic:cNvPr id="1658429603" name="Obraz 2" descr="Obraz zawierający biały, czarne i białe, czarne, design&#10;&#10;Zawartość wygenerowana przez AI może być niepoprawna."/>
+                    <pic:cNvPicPr/>
+                  </pic:nvPicPr>
+                  <pic:blipFill>
+                    <a:blip r:embed="rId15" cstate="print">
+                      <a:extLst>
+                        <a:ext uri="{28A0092B-C50C-407E-A947-70E740481C1C}">
+                          <a14:useLocalDpi xmlns:a14="http://schemas.microsoft.com/office/drawing/2010/main" val="0"/>
+                        </a:ext>
+                      </a:extLst>
+                    </a:blip>
+                    <a:stretch>
+                      <a:fillRect/>
+                    </a:stretch>
+                  </pic:blipFill>
+                  <pic:spPr>
+                    <a:xfrm>
+                      <a:off x="0" y="0"/>
+                      <a:ext cx="5760720" cy="3089910"/>
+                    </a:xfrm>
+                    <a:prstGeom prst="rect">
+                      <a:avLst/>
+                    </a:prstGeom>
+                  </pic:spPr>
+                </pic:pic>
+              </a:graphicData>
+            </a:graphic>
+          </wp:inline>
+        </w:drawing>
+      </w:r>
+    </w:p>
+    <w:p>
+      <w:pPr>
+        <w:pStyle w:val="Legenda"/>
+        <w:jc w:val="center"/>
+      </w:pPr>
+      <w:r>
+        <w:t xml:space="preserve">Rysunek </w:t>
+      </w:r>
+      <w:r>
+        <w:fldChar w:fldCharType="begin"/>
+      </w:r>
+      <w:r>
+        <w:instrText xml:space="preserve"> SEQ Rysunek \* ARABIC </w:instrText>
+      </w:r>
+      <w:r>
+        <w:fldChar w:fldCharType="separate"/>
+      </w:r>
+      <w:r>
+        <w:t>11</w:t>
+      </w:r>
+      <w:r>
+        <w:fldChar w:fldCharType="end"/>
+      </w:r>
+      <w:r>
+        <w:t xml:space="preserve"> - without_title</w:t>
+      </w:r>
+    </w:p>
+    <w:p>
+      <w:r>
+        <w:t>Tutaj zauważyć można, że kolor czarny pojawił się na rogach (wcześniej była tutaj czerwona siatka izometryczna, która nadal pozostała w kodzie w razie konieczności powrotu do tamtego rozwiązania).</w:t>
+      </w:r>
+    </w:p>
+    <w:p/>
+    <w:p>
+      <w:pPr>
+        <w:keepNext/>
+        <w:jc w:val="center"/>
+      </w:pPr>
+      <w:r>
+        <w:drawing>
+          <wp:inline distT="0" distB="0" distL="0" distR="0" wp14:anchorId="052E97B1" wp14:editId="2FF7E176">
+            <wp:extent cx="5760720" cy="305435"/>
+            <wp:effectExtent l="0" t="0" r="0" b="0"/>
+            <wp:docPr id="740575216" name="Obraz 1"/>
+            <wp:cNvGraphicFramePr>
+              <a:graphicFrameLocks xmlns:a="http://schemas.openxmlformats.org/drawingml/2006/main" noChangeAspect="1"/>
+            </wp:cNvGraphicFramePr>
+            <a:graphic xmlns:a="http://schemas.openxmlformats.org/drawingml/2006/main">
+              <a:graphicData uri="http://schemas.openxmlformats.org/drawingml/2006/picture">
+                <pic:pic xmlns:pic="http://schemas.openxmlformats.org/drawingml/2006/picture">
+                  <pic:nvPicPr>
+                    <pic:cNvPr id="740575216" name=""/>
+                    <pic:cNvPicPr/>
+                  </pic:nvPicPr>
+                  <pic:blipFill>
+                    <a:blip r:embed="rId16"/>
+                    <a:stretch>
+                      <a:fillRect/>
+                    </a:stretch>
+                  </pic:blipFill>
+                  <pic:spPr>
+                    <a:xfrm>
+                      <a:off x="0" y="0"/>
+                      <a:ext cx="5760720" cy="305435"/>
+                    </a:xfrm>
+                    <a:prstGeom prst="rect">
+                      <a:avLst/>
+                    </a:prstGeom>
+                  </pic:spPr>
+                </pic:pic>
+              </a:graphicData>
+            </a:graphic>
+          </wp:inline>
+        </w:drawing>
+      </w:r>
+    </w:p>
+    <w:p>
+      <w:pPr>
+        <w:pStyle w:val="Legenda"/>
+        <w:jc w:val="center"/>
+      </w:pPr>
+      <w:r>
+        <w:t xml:space="preserve">Rysunek </w:t>
+      </w:r>
+      <w:r>
+        <w:fldChar w:fldCharType="begin"/>
+      </w:r>
+      <w:r>
+        <w:instrText xml:space="preserve"> SEQ Rysunek \* ARABIC </w:instrText>
+      </w:r>
+      <w:r>
+        <w:fldChar w:fldCharType="separate"/>
+      </w:r>
+      <w:r>
+        <w:t>12</w:t>
+      </w:r>
+      <w:r>
+        <w:fldChar w:fldCharType="end"/>
+      </w:r>
+      <w:r>
+        <w:t xml:space="preserve"> - odcienie szarości + czarny</w:t>
+      </w:r>
+    </w:p>
+    <w:p>
+      <w:r>
+        <w:t>Powyżej można również zauważyć, że widoczne paski – odcienie sazrości plus czarny kolor to są widoczne piksele (po dużym zbliżeniu).</w:t>
+      </w:r>
+    </w:p>
+    <w:p/>
+    <w:p/>
+    <w:p>
+      <w:r>
+        <w:lastRenderedPageBreak/>
+        <w:t>Wnioski na obecny moment to, czy te odcienie to zakodowane dane – RAW DATA kolorów, które trzeba przekształcić (poprzez wczytanie pliku palety kolorów pal.dat). Czy też problem jest w przeźroczystości lub też w tworzeniu bloków.</w:t>
+      </w:r>
+    </w:p>
+    <w:p/>
     <w:sectPr>
       <w:pgSz w:w="11906" w:h="16838"/>
       <w:pgMar w:top="1417" w:right="1417" w:bottom="1417" w:left="1417" w:header="708" w:footer="708" w:gutter="0"/>
@@ -3095,6 +3492,127 @@
     </w:sectPr>
   </w:body>
 </w:document>
+</file>
+
+<file path=word/numbering.xml><?xml version="1.0" encoding="utf-8"?>
+<w:numbering xmlns:wpc="http://schemas.microsoft.com/office/word/2010/wordprocessingCanvas" xmlns:cx="http://schemas.microsoft.com/office/drawing/2014/chartex" xmlns:cx1="http://schemas.microsoft.com/office/drawing/2015/9/8/chartex" xmlns:cx2="http://schemas.microsoft.com/office/drawing/2015/10/21/chartex" xmlns:cx3="http://schemas.microsoft.com/office/drawing/2016/5/9/chartex" xmlns:cx4="http://schemas.microsoft.com/office/drawing/2016/5/10/chartex" xmlns:cx5="http://schemas.microsoft.com/office/drawing/2016/5/11/chartex" xmlns:cx6="http://schemas.microsoft.com/office/drawing/2016/5/12/chartex" xmlns:cx7="http://schemas.microsoft.com/office/drawing/2016/5/13/chartex" xmlns:cx8="http://schemas.microsoft.com/office/drawing/2016/5/14/chartex" xmlns:mc="http://schemas.openxmlformats.org/markup-compatibility/2006" xmlns:aink="http://schemas.microsoft.com/office/drawing/2016/ink" xmlns:am3d="http://schemas.microsoft.com/office/drawing/2017/model3d" xmlns:o="urn:schemas-microsoft-com:office:office" xmlns:oel="http://schemas.microsoft.com/office/2019/extlst" xmlns:r="http://schemas.openxmlformats.org/officeDocument/2006/relationships" xmlns:m="http://schemas.openxmlformats.org/officeDocument/2006/math" xmlns:v="urn:schemas-microsoft-com:vml" xmlns:wp14="http://schemas.microsoft.com/office/word/2010/wordprocessingDrawing" xmlns:wp="http://schemas.openxmlformats.org/drawingml/2006/wordprocessingDrawing" xmlns:w10="urn:schemas-microsoft-com:office:word" xmlns:w="http://schemas.openxmlformats.org/wordprocessingml/2006/main" xmlns:w14="http://schemas.microsoft.com/office/word/2010/wordml" xmlns:w15="http://schemas.microsoft.com/office/word/2012/wordml" xmlns:w16cex="http://schemas.microsoft.com/office/word/2018/wordml/cex" xmlns:w16cid="http://schemas.microsoft.com/office/word/2016/wordml/cid" xmlns:w16="http://schemas.microsoft.com/office/word/2018/wordml" xmlns:w16du="http://schemas.microsoft.com/office/word/2023/wordml/word16du" xmlns:w16sdtdh="http://schemas.microsoft.com/office/word/2020/wordml/sdtdatahash" xmlns:w16sdtfl="http://schemas.microsoft.com/office/word/2024/wordml/sdtformatlock" xmlns:w16se="http://schemas.microsoft.com/office/word/2015/wordml/symex" xmlns:wpg="http://schemas.microsoft.com/office/word/2010/wordprocessingGroup" xmlns:wpi="http://schemas.microsoft.com/office/word/2010/wordprocessingInk" xmlns:wne="http://schemas.microsoft.com/office/word/2006/wordml" xmlns:wps="http://schemas.microsoft.com/office/word/2010/wordprocessingShape" mc:Ignorable="w14 w15 w16se w16cid w16 w16cex w16sdtdh w16sdtfl w16du wp14">
+  <w:abstractNum w:abstractNumId="0" w15:restartNumberingAfterBreak="0">
+    <w:nsid w:val="44884E65"/>
+    <w:multiLevelType w:val="hybridMultilevel"/>
+    <w:tmpl w:val="6F2C753E"/>
+    <w:lvl w:ilvl="0" w:tplc="04150001">
+      <w:start w:val="1"/>
+      <w:numFmt w:val="bullet"/>
+      <w:lvlText w:val=""/>
+      <w:lvlJc w:val="left"/>
+      <w:pPr>
+        <w:ind w:left="720" w:hanging="360"/>
+      </w:pPr>
+      <w:rPr>
+        <w:rFonts w:ascii="Symbol" w:hAnsi="Symbol" w:hint="default"/>
+      </w:rPr>
+    </w:lvl>
+    <w:lvl w:ilvl="1" w:tplc="04150003" w:tentative="1">
+      <w:start w:val="1"/>
+      <w:numFmt w:val="bullet"/>
+      <w:lvlText w:val="o"/>
+      <w:lvlJc w:val="left"/>
+      <w:pPr>
+        <w:ind w:left="1440" w:hanging="360"/>
+      </w:pPr>
+      <w:rPr>
+        <w:rFonts w:ascii="Courier New" w:hAnsi="Courier New" w:cs="Courier New" w:hint="default"/>
+      </w:rPr>
+    </w:lvl>
+    <w:lvl w:ilvl="2" w:tplc="04150005" w:tentative="1">
+      <w:start w:val="1"/>
+      <w:numFmt w:val="bullet"/>
+      <w:lvlText w:val=""/>
+      <w:lvlJc w:val="left"/>
+      <w:pPr>
+        <w:ind w:left="2160" w:hanging="360"/>
+      </w:pPr>
+      <w:rPr>
+        <w:rFonts w:ascii="Wingdings" w:hAnsi="Wingdings" w:hint="default"/>
+      </w:rPr>
+    </w:lvl>
+    <w:lvl w:ilvl="3" w:tplc="04150001" w:tentative="1">
+      <w:start w:val="1"/>
+      <w:numFmt w:val="bullet"/>
+      <w:lvlText w:val=""/>
+      <w:lvlJc w:val="left"/>
+      <w:pPr>
+        <w:ind w:left="2880" w:hanging="360"/>
+      </w:pPr>
+      <w:rPr>
+        <w:rFonts w:ascii="Symbol" w:hAnsi="Symbol" w:hint="default"/>
+      </w:rPr>
+    </w:lvl>
+    <w:lvl w:ilvl="4" w:tplc="04150003" w:tentative="1">
+      <w:start w:val="1"/>
+      <w:numFmt w:val="bullet"/>
+      <w:lvlText w:val="o"/>
+      <w:lvlJc w:val="left"/>
+      <w:pPr>
+        <w:ind w:left="3600" w:hanging="360"/>
+      </w:pPr>
+      <w:rPr>
+        <w:rFonts w:ascii="Courier New" w:hAnsi="Courier New" w:cs="Courier New" w:hint="default"/>
+      </w:rPr>
+    </w:lvl>
+    <w:lvl w:ilvl="5" w:tplc="04150005" w:tentative="1">
+      <w:start w:val="1"/>
+      <w:numFmt w:val="bullet"/>
+      <w:lvlText w:val=""/>
+      <w:lvlJc w:val="left"/>
+      <w:pPr>
+        <w:ind w:left="4320" w:hanging="360"/>
+      </w:pPr>
+      <w:rPr>
+        <w:rFonts w:ascii="Wingdings" w:hAnsi="Wingdings" w:hint="default"/>
+      </w:rPr>
+    </w:lvl>
+    <w:lvl w:ilvl="6" w:tplc="04150001" w:tentative="1">
+      <w:start w:val="1"/>
+      <w:numFmt w:val="bullet"/>
+      <w:lvlText w:val=""/>
+      <w:lvlJc w:val="left"/>
+      <w:pPr>
+        <w:ind w:left="5040" w:hanging="360"/>
+      </w:pPr>
+      <w:rPr>
+        <w:rFonts w:ascii="Symbol" w:hAnsi="Symbol" w:hint="default"/>
+      </w:rPr>
+    </w:lvl>
+    <w:lvl w:ilvl="7" w:tplc="04150003" w:tentative="1">
+      <w:start w:val="1"/>
+      <w:numFmt w:val="bullet"/>
+      <w:lvlText w:val="o"/>
+      <w:lvlJc w:val="left"/>
+      <w:pPr>
+        <w:ind w:left="5760" w:hanging="360"/>
+      </w:pPr>
+      <w:rPr>
+        <w:rFonts w:ascii="Courier New" w:hAnsi="Courier New" w:cs="Courier New" w:hint="default"/>
+      </w:rPr>
+    </w:lvl>
+    <w:lvl w:ilvl="8" w:tplc="04150005" w:tentative="1">
+      <w:start w:val="1"/>
+      <w:numFmt w:val="bullet"/>
+      <w:lvlText w:val=""/>
+      <w:lvlJc w:val="left"/>
+      <w:pPr>
+        <w:ind w:left="6480" w:hanging="360"/>
+      </w:pPr>
+      <w:rPr>
+        <w:rFonts w:ascii="Wingdings" w:hAnsi="Wingdings" w:hint="default"/>
+      </w:rPr>
+    </w:lvl>
+  </w:abstractNum>
+  <w:num w:numId="1" w16cid:durableId="1937204288">
+    <w:abstractNumId w:val="0"/>
+  </w:num>
+</w:numbering>
 </file>
 
 <file path=word/styles.xml><?xml version="1.0" encoding="utf-8"?>
@@ -3703,7 +4221,6 @@
   <w:style w:type="character" w:default="1" w:styleId="Domylnaczcionkaakapitu">
     <w:name w:val="Default Paragraph Font"/>
     <w:uiPriority w:val="1"/>
-    <w:semiHidden/>
     <w:unhideWhenUsed/>
   </w:style>
   <w:style w:type="table" w:default="1" w:styleId="Standardowy">

</xml_diff>

<commit_message>
Adding files with changes
</commit_message>
<xml_diff>
--- a/Doc/Diablo 2 Resurrected - notatka.docx
+++ b/Doc/Diablo 2 Resurrected - notatka.docx
@@ -3506,7 +3506,7 @@
       </w:pPr>
       <w:r>
         <w:drawing>
-          <wp:inline distT="0" distB="0" distL="0" distR="0" wp14:anchorId="0FEF7233" wp14:editId="155816FB">
+          <wp:inline distT="0" distB="0" distL="0" distR="0" wp14:anchorId="0FEF7233" wp14:editId="5B1F32AE">
             <wp:extent cx="5760720" cy="2807335"/>
             <wp:effectExtent l="0" t="0" r="0" b="0"/>
             <wp:docPr id="1738866978" name="Obraz 1" descr="Obraz zawierający tekst, list, papier, dokument&#10;&#10;Zawartość wygenerowana przez AI może być niepoprawna."/>
@@ -4028,7 +4028,7 @@
       </w:pPr>
       <w:r>
         <w:drawing>
-          <wp:inline distT="0" distB="0" distL="0" distR="0" wp14:anchorId="4819D2ED" wp14:editId="1EED6C15">
+          <wp:inline distT="0" distB="0" distL="0" distR="0" wp14:anchorId="4819D2ED" wp14:editId="2364550A">
             <wp:extent cx="5760720" cy="3031490"/>
             <wp:effectExtent l="0" t="0" r="0" b="0"/>
             <wp:docPr id="946679328" name="Obraz 1" descr="Obraz zawierający tekst, list, papier, paragon&#10;&#10;Zawartość wygenerowana przez AI może być niepoprawna."/>
@@ -11780,10 +11780,7 @@
         </w:numPr>
       </w:pPr>
       <w:r>
-        <w:t>tile.Tile = TileSet[tile.Tile.Type];</w:t>
-      </w:r>
-      <w:r>
-        <w:t xml:space="preserve"> - na razie wyrzuc</w:t>
+        <w:t>tile.Tile = TileSet[tile.Tile.Type]; - na razie wyrzuc</w:t>
       </w:r>
       <w:r>
         <w:t>a błąd dlatego jest jako komentarz w kodzie,</w:t>
@@ -11799,10 +11796,7 @@
       </w:pPr>
       <w:r>
         <w:lastRenderedPageBreak/>
-        <w:t>tile.Tile = TileSet[tile.sequence];</w:t>
-      </w:r>
-      <w:r>
-        <w:t xml:space="preserve"> - zastosowany został</w:t>
+        <w:t>tile.Tile = TileSet[tile.sequence]; - zastosowany został</w:t>
       </w:r>
       <w:r>
         <w:t xml:space="preserve"> zamiast pierwszego niedziałającego rozwiązania,</w:t>
@@ -11817,10 +11811,7 @@
         </w:numPr>
       </w:pPr>
       <w:r>
-        <w:t>tile.Tile = TileSet[tile.style];</w:t>
-      </w:r>
-      <w:r>
-        <w:t xml:space="preserve"> - został u</w:t>
+        <w:t>tile.Tile = TileSet[tile.style]; - został u</w:t>
       </w:r>
       <w:r>
         <w:t xml:space="preserve">żyty zamiennie zamiast </w:t>
@@ -12104,6 +12095,137 @@
         <w:t>Wnioski na teraz są tekie, że błąd leży gdzieś w klasie DS1 odpowiedzialną za odczyt plików .ds1 (pradwopodobnie). Tylko nie wiadomo, czy przyczyną jest zły odczyt danych (poprzesuwane dane) czy też jest inna tego przyczyna.</w:t>
       </w:r>
     </w:p>
+    <w:p/>
+    <w:p>
+      <w:pPr>
+        <w:rPr>
+          <w:b/>
+          <w:bCs/>
+          <w:lang w:val="en-GB"/>
+        </w:rPr>
+      </w:pPr>
+      <w:r>
+        <w:rPr>
+          <w:b/>
+          <w:bCs/>
+          <w:lang w:val="en-GB"/>
+        </w:rPr>
+        <w:t>Do animacji w grze Diablo 2: Resurected</w:t>
+      </w:r>
+    </w:p>
+    <w:p>
+      <w:pPr>
+        <w:rPr>
+          <w:lang w:val="en-GB"/>
+        </w:rPr>
+      </w:pPr>
+      <w:r>
+        <w:rPr>
+          <w:lang w:val="en-GB"/>
+        </w:rPr>
+        <w:t>(act, type, Id)</w:t>
+      </w:r>
+      <w:r>
+        <w:rPr>
+          <w:lang w:val="en-GB"/>
+        </w:rPr>
+        <w:t xml:space="preserve"> </w:t>
+      </w:r>
+      <w:r>
+        <w:rPr>
+          <w:lang w:val="en-GB"/>
+        </w:rPr>
+        <w:sym w:font="Wingdings" w:char="F0E0"/>
+      </w:r>
+      <w:r>
+        <w:rPr>
+          <w:lang w:val="en-GB"/>
+        </w:rPr>
+        <w:t xml:space="preserve"> </w:t>
+      </w:r>
+      <w:r>
+        <w:rPr>
+          <w:lang w:val="en-GB"/>
+        </w:rPr>
+        <w:t>Idx = Id</w:t>
+      </w:r>
+      <w:r>
+        <w:rPr>
+          <w:lang w:val="en-GB"/>
+        </w:rPr>
+        <w:t xml:space="preserve"> + type * 60 + act * 210</w:t>
+      </w:r>
+    </w:p>
+    <w:p>
+      <w:pPr>
+        <w:rPr>
+          <w:lang w:val="en-GB"/>
+        </w:rPr>
+      </w:pPr>
+      <w:r>
+        <w:rPr>
+          <w:lang w:val="en-GB"/>
+        </w:rPr>
+        <w:t>If(type == 0)</w:t>
+      </w:r>
+      <w:r>
+        <w:rPr>
+          <w:lang w:val="en-GB"/>
+        </w:rPr>
+        <w:t xml:space="preserve"> {</w:t>
+      </w:r>
+      <w:r>
+        <w:rPr>
+          <w:lang w:val="en-GB"/>
+        </w:rPr>
+        <w:t>Idx = Id;</w:t>
+      </w:r>
+      <w:r>
+        <w:rPr>
+          <w:lang w:val="en-GB"/>
+        </w:rPr>
+        <w:t>} e</w:t>
+      </w:r>
+      <w:r>
+        <w:rPr>
+          <w:lang w:val="en-GB"/>
+        </w:rPr>
+        <w:t>lse</w:t>
+      </w:r>
+      <w:r>
+        <w:rPr>
+          <w:lang w:val="en-GB"/>
+        </w:rPr>
+        <w:t xml:space="preserve"> {</w:t>
+      </w:r>
+      <w:r>
+        <w:rPr>
+          <w:lang w:val="en-GB"/>
+        </w:rPr>
+        <w:t>Idx = 60 + Id;</w:t>
+      </w:r>
+      <w:r>
+        <w:rPr>
+          <w:lang w:val="en-GB"/>
+        </w:rPr>
+        <w:t>}</w:t>
+      </w:r>
+    </w:p>
+    <w:p>
+      <w:r>
+        <w:t>y = ax + b</w:t>
+      </w:r>
+      <w:r>
+        <w:t xml:space="preserve"> </w:t>
+      </w:r>
+      <w:r>
+        <w:sym w:font="Wingdings" w:char="F0E0"/>
+      </w:r>
+      <w:r>
+        <w:t xml:space="preserve"> równianie liniowe</w:t>
+      </w:r>
+    </w:p>
+    <w:p/>
     <w:sectPr>
       <w:pgSz w:w="11906" w:h="16838"/>
       <w:pgMar w:top="1417" w:right="1417" w:bottom="1417" w:left="1417" w:header="708" w:footer="708" w:gutter="0"/>
@@ -13073,6 +13195,7 @@
   <w:style w:type="character" w:default="1" w:styleId="Domylnaczcionkaakapitu">
     <w:name w:val="Default Paragraph Font"/>
     <w:uiPriority w:val="1"/>
+    <w:semiHidden/>
     <w:unhideWhenUsed/>
   </w:style>
   <w:style w:type="table" w:default="1" w:styleId="Standardowy">

</xml_diff>

<commit_message>
Dodanie notatki: Dispel Tile - Diablo Tile
</commit_message>
<xml_diff>
--- a/Doc/Diablo 2 Resurrected - notatka.docx
+++ b/Doc/Diablo 2 Resurrected - notatka.docx
@@ -3515,7 +3515,7 @@
       </w:pPr>
       <w:r>
         <w:drawing>
-          <wp:inline distT="0" distB="0" distL="0" distR="0" wp14:anchorId="0FEF7233" wp14:editId="23434060">
+          <wp:inline distT="0" distB="0" distL="0" distR="0" wp14:anchorId="0FEF7233" wp14:editId="5EE9783C">
             <wp:extent cx="5760720" cy="2807335"/>
             <wp:effectExtent l="0" t="0" r="0" b="0"/>
             <wp:docPr id="1738866978" name="Obraz 1" descr="Obraz zawierający tekst, list, papier, dokument&#10;&#10;Zawartość wygenerowana przez AI może być niepoprawna."/>
@@ -4037,7 +4037,7 @@
       </w:pPr>
       <w:r>
         <w:drawing>
-          <wp:inline distT="0" distB="0" distL="0" distR="0" wp14:anchorId="4819D2ED" wp14:editId="0ABA2C54">
+          <wp:inline distT="0" distB="0" distL="0" distR="0" wp14:anchorId="4819D2ED" wp14:editId="226D873A">
             <wp:extent cx="5760720" cy="3031490"/>
             <wp:effectExtent l="0" t="0" r="0" b="0"/>
             <wp:docPr id="946679328" name="Obraz 1" descr="Obraz zawierający tekst, list, papier, paragon&#10;&#10;Zawartość wygenerowana przez AI może być niepoprawna."/>

</xml_diff>